<commit_message>
Benerin dokumen buat revisi 1
</commit_message>
<xml_diff>
--- a/Dokumen V.6.01.docx
+++ b/Dokumen V.6.01.docx
@@ -7461,7 +7461,7 @@
           <w:szCs w:val="24"/>
         </w:rPr>
         <w:drawing>
-          <wp:anchor distT="0" distB="0" distL="114300" distR="114300" simplePos="0" relativeHeight="251651584" behindDoc="0" locked="0" layoutInCell="1" allowOverlap="1" wp14:anchorId="30B0CA51" wp14:editId="094E42DF">
+          <wp:anchor distT="0" distB="0" distL="114300" distR="114300" simplePos="0" relativeHeight="251651072" behindDoc="0" locked="0" layoutInCell="1" allowOverlap="1" wp14:anchorId="30B0CA51" wp14:editId="094E42DF">
             <wp:simplePos x="0" y="0"/>
             <wp:positionH relativeFrom="column">
               <wp:posOffset>0</wp:posOffset>
@@ -7731,7 +7731,7 @@
         <mc:AlternateContent>
           <mc:Choice Requires="wps">
             <w:drawing>
-              <wp:anchor distT="0" distB="0" distL="114300" distR="114300" simplePos="0" relativeHeight="251662848" behindDoc="0" locked="0" layoutInCell="1" allowOverlap="1" wp14:anchorId="4AFF81FB" wp14:editId="472A493C">
+              <wp:anchor distT="0" distB="0" distL="114300" distR="114300" simplePos="0" relativeHeight="251662336" behindDoc="0" locked="0" layoutInCell="1" allowOverlap="1" wp14:anchorId="4AFF81FB" wp14:editId="472A493C">
                 <wp:simplePos x="0" y="0"/>
                 <wp:positionH relativeFrom="column">
                   <wp:posOffset>0</wp:posOffset>
@@ -7869,7 +7869,7 @@
                 <v:stroke joinstyle="miter"/>
                 <v:path gradientshapeok="t" o:connecttype="rect"/>
               </v:shapetype>
-              <v:shape id="Text Box 14" o:spid="_x0000_s1026" type="#_x0000_t202" style="position:absolute;left:0;text-align:left;margin-left:0;margin-top:251.1pt;width:468pt;height:.05pt;z-index:251662848;visibility:visible;mso-wrap-style:square;mso-wrap-distance-left:9pt;mso-wrap-distance-top:0;mso-wrap-distance-right:9pt;mso-wrap-distance-bottom:0;mso-position-horizontal:absolute;mso-position-horizontal-relative:text;mso-position-vertical:absolute;mso-position-vertical-relative:text;v-text-anchor:top" o:gfxdata="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" stroked="f">
+              <v:shape id="Text Box 14" o:spid="_x0000_s1026" type="#_x0000_t202" style="position:absolute;left:0;text-align:left;margin-left:0;margin-top:251.1pt;width:468pt;height:.05pt;z-index:251662336;visibility:visible;mso-wrap-style:square;mso-wrap-distance-left:9pt;mso-wrap-distance-top:0;mso-wrap-distance-right:9pt;mso-wrap-distance-bottom:0;mso-position-horizontal:absolute;mso-position-horizontal-relative:text;mso-position-vertical:absolute;mso-position-vertical-relative:text;v-text-anchor:top" o:gfxdata="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" stroked="f">
                 <v:textbox style="mso-fit-shape-to-text:t" inset="0,0,0,0">
                   <w:txbxContent>
                     <w:p>
@@ -10725,148 +10725,17 @@
           <w:noProof/>
           <w:lang w:eastAsia="en-US"/>
         </w:rPr>
-        <mc:AlternateContent>
-          <mc:Choice Requires="wps">
-            <w:drawing>
-              <wp:anchor distT="0" distB="0" distL="114300" distR="114300" simplePos="0" relativeHeight="251661824" behindDoc="0" locked="0" layoutInCell="1" allowOverlap="1" wp14:anchorId="431DFA08" wp14:editId="700DEABB">
-                <wp:simplePos x="0" y="0"/>
-                <wp:positionH relativeFrom="column">
-                  <wp:posOffset>3086100</wp:posOffset>
-                </wp:positionH>
-                <wp:positionV relativeFrom="paragraph">
-                  <wp:posOffset>4780280</wp:posOffset>
-                </wp:positionV>
-                <wp:extent cx="2543175" cy="635"/>
-                <wp:effectExtent l="0" t="0" r="0" b="0"/>
-                <wp:wrapNone/>
-                <wp:docPr id="13" name="Text Box 13"/>
-                <wp:cNvGraphicFramePr/>
-                <a:graphic xmlns:a="http://schemas.openxmlformats.org/drawingml/2006/main">
-                  <a:graphicData uri="http://schemas.microsoft.com/office/word/2010/wordprocessingShape">
-                    <wps:wsp>
-                      <wps:cNvSpPr txBox="1"/>
-                      <wps:spPr>
-                        <a:xfrm>
-                          <a:off x="0" y="0"/>
-                          <a:ext cx="2543175" cy="635"/>
-                        </a:xfrm>
-                        <a:prstGeom prst="rect">
-                          <a:avLst/>
-                        </a:prstGeom>
-                        <a:solidFill>
-                          <a:prstClr val="white"/>
-                        </a:solidFill>
-                        <a:ln>
-                          <a:noFill/>
-                        </a:ln>
-                        <a:effectLst/>
-                      </wps:spPr>
-                      <wps:txbx>
-                        <w:txbxContent>
-                          <w:p>
-                            <w:pPr>
-                              <w:pStyle w:val="Caption"/>
-                              <w:jc w:val="center"/>
-                              <w:rPr>
-                                <w:rFonts w:ascii="Times New Roman" w:hAnsi="Times New Roman" w:cs="Times New Roman"/>
-                                <w:sz w:val="24"/>
-                              </w:rPr>
-                            </w:pPr>
-                            <w:r>
-                              <w:rPr>
-                                <w:rFonts w:ascii="Times New Roman" w:hAnsi="Times New Roman" w:cs="Times New Roman"/>
-                                <w:sz w:val="24"/>
-                              </w:rPr>
-                              <w:t>Figure</w:t>
-                            </w:r>
-                            <w:r>
-                              <w:rPr>
-                                <w:rFonts w:ascii="Times New Roman" w:hAnsi="Times New Roman" w:cs="Times New Roman"/>
-                                <w:sz w:val="24"/>
-                              </w:rPr>
-                              <w:t xml:space="preserve"> 2-5</w:t>
-                            </w:r>
-                            <w:r>
-                              <w:rPr>
-                                <w:rFonts w:ascii="Times New Roman" w:hAnsi="Times New Roman" w:cs="Times New Roman"/>
-                                <w:sz w:val="24"/>
-                              </w:rPr>
-                              <w:t>. One Service per Host</w:t>
-                            </w:r>
-                          </w:p>
-                        </w:txbxContent>
-                      </wps:txbx>
-                      <wps:bodyPr rot="0" spcFirstLastPara="0" vertOverflow="overflow" horzOverflow="overflow" vert="horz" wrap="square" lIns="0" tIns="0" rIns="0" bIns="0" numCol="1" spcCol="0" rtlCol="0" fromWordArt="0" anchor="t" anchorCtr="0" forceAA="0" compatLnSpc="1">
-                        <a:prstTxWarp prst="textNoShape">
-                          <a:avLst/>
-                        </a:prstTxWarp>
-                        <a:spAutoFit/>
-                      </wps:bodyPr>
-                    </wps:wsp>
-                  </a:graphicData>
-                </a:graphic>
-              </wp:anchor>
-            </w:drawing>
-          </mc:Choice>
-          <mc:Fallback>
-            <w:pict>
-              <v:shape w14:anchorId="431DFA08" id="Text Box 13" o:spid="_x0000_s1027" type="#_x0000_t202" style="position:absolute;left:0;text-align:left;margin-left:243pt;margin-top:376.4pt;width:200.25pt;height:.05pt;z-index:251661824;visibility:visible;mso-wrap-style:square;mso-wrap-distance-left:9pt;mso-wrap-distance-top:0;mso-wrap-distance-right:9pt;mso-wrap-distance-bottom:0;mso-position-horizontal:absolute;mso-position-horizontal-relative:text;mso-position-vertical:absolute;mso-position-vertical-relative:text;v-text-anchor:top" o:gfxdata="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" stroked="f">
-                <v:textbox style="mso-fit-shape-to-text:t" inset="0,0,0,0">
-                  <w:txbxContent>
-                    <w:p>
-                      <w:pPr>
-                        <w:pStyle w:val="Caption"/>
-                        <w:jc w:val="center"/>
-                        <w:rPr>
-                          <w:rFonts w:ascii="Times New Roman" w:hAnsi="Times New Roman" w:cs="Times New Roman"/>
-                          <w:sz w:val="24"/>
-                        </w:rPr>
-                      </w:pPr>
-                      <w:r>
-                        <w:rPr>
-                          <w:rFonts w:ascii="Times New Roman" w:hAnsi="Times New Roman" w:cs="Times New Roman"/>
-                          <w:sz w:val="24"/>
-                        </w:rPr>
-                        <w:t>Figure</w:t>
-                      </w:r>
-                      <w:r>
-                        <w:rPr>
-                          <w:rFonts w:ascii="Times New Roman" w:hAnsi="Times New Roman" w:cs="Times New Roman"/>
-                          <w:sz w:val="24"/>
-                        </w:rPr>
-                        <w:t xml:space="preserve"> 2-5</w:t>
-                      </w:r>
-                      <w:r>
-                        <w:rPr>
-                          <w:rFonts w:ascii="Times New Roman" w:hAnsi="Times New Roman" w:cs="Times New Roman"/>
-                          <w:sz w:val="24"/>
-                        </w:rPr>
-                        <w:t>. One Service per Host</w:t>
-                      </w:r>
-                    </w:p>
-                  </w:txbxContent>
-                </v:textbox>
-              </v:shape>
-            </w:pict>
-          </mc:Fallback>
-        </mc:AlternateContent>
-      </w:r>
-      <w:r>
-        <w:rPr>
-          <w:noProof/>
-          <w:lang w:eastAsia="en-US"/>
-        </w:rPr>
         <w:drawing>
-          <wp:anchor distT="0" distB="0" distL="114300" distR="114300" simplePos="0" relativeHeight="251654656" behindDoc="0" locked="0" layoutInCell="1" allowOverlap="1" wp14:anchorId="60F3025D" wp14:editId="65AEA27E">
+          <wp:anchor distT="0" distB="0" distL="114300" distR="114300" simplePos="0" relativeHeight="251653632" behindDoc="0" locked="0" layoutInCell="1" allowOverlap="1" wp14:anchorId="68D3C8A9" wp14:editId="1FC5DED4">
             <wp:simplePos x="0" y="0"/>
             <wp:positionH relativeFrom="column">
               <wp:posOffset>3086100</wp:posOffset>
             </wp:positionH>
             <wp:positionV relativeFrom="paragraph">
-              <wp:posOffset>1859280</wp:posOffset>
+              <wp:posOffset>1860550</wp:posOffset>
             </wp:positionV>
-            <wp:extent cx="2543175" cy="2863850"/>
-            <wp:effectExtent l="0" t="0" r="9525" b="0"/>
+            <wp:extent cx="2596515" cy="2924175"/>
+            <wp:effectExtent l="0" t="0" r="0" b="9525"/>
             <wp:wrapTopAndBottom/>
             <wp:docPr id="7" name="Picture 7"/>
             <wp:cNvGraphicFramePr>
@@ -10894,7 +10763,7 @@
                   <pic:spPr>
                     <a:xfrm>
                       <a:off x="0" y="0"/>
-                      <a:ext cx="2543175" cy="2863850"/>
+                      <a:ext cx="2596515" cy="2924175"/>
                     </a:xfrm>
                     <a:prstGeom prst="rect">
                       <a:avLst/>
@@ -10920,7 +10789,7 @@
         <mc:AlternateContent>
           <mc:Choice Requires="wps">
             <w:drawing>
-              <wp:anchor distT="0" distB="0" distL="114300" distR="114300" simplePos="0" relativeHeight="251659776" behindDoc="0" locked="0" layoutInCell="1" allowOverlap="1" wp14:anchorId="779CAD83" wp14:editId="50B97074">
+              <wp:anchor distT="0" distB="0" distL="114300" distR="114300" simplePos="0" relativeHeight="251654656" behindDoc="0" locked="0" layoutInCell="1" allowOverlap="1" wp14:anchorId="20492DDE" wp14:editId="32714F08">
                 <wp:simplePos x="0" y="0"/>
                 <wp:positionH relativeFrom="column">
                   <wp:posOffset>0</wp:posOffset>
@@ -11054,7 +10923,7 @@
           </mc:Choice>
           <mc:Fallback>
             <w:pict>
-              <v:shape w14:anchorId="779CAD83" id="Text Box 12" o:spid="_x0000_s1028" type="#_x0000_t202" style="position:absolute;left:0;text-align:left;margin-left:0;margin-top:382.95pt;width:218.25pt;height:.05pt;z-index:251659776;visibility:visible;mso-wrap-style:square;mso-wrap-distance-left:9pt;mso-wrap-distance-top:0;mso-wrap-distance-right:9pt;mso-wrap-distance-bottom:0;mso-position-horizontal:absolute;mso-position-horizontal-relative:text;mso-position-vertical:absolute;mso-position-vertical-relative:text;v-text-anchor:top" o:gfxdata="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" stroked="f">
+              <v:shape w14:anchorId="20492DDE" id="Text Box 12" o:spid="_x0000_s1027" type="#_x0000_t202" style="position:absolute;left:0;text-align:left;margin-left:0;margin-top:382.95pt;width:218.25pt;height:.05pt;z-index:251654656;visibility:visible;mso-wrap-style:square;mso-wrap-distance-left:9pt;mso-wrap-distance-top:0;mso-wrap-distance-right:9pt;mso-wrap-distance-bottom:0;mso-position-horizontal:absolute;mso-position-horizontal-relative:text;mso-position-vertical:absolute;mso-position-vertical-relative:text;v-text-anchor:top" o:gfxdata="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" stroked="f">
                 <v:textbox style="mso-fit-shape-to-text:t" inset="0,0,0,0">
                   <w:txbxContent>
                     <w:p>
@@ -11153,7 +11022,7 @@
           <w:lang w:eastAsia="en-US"/>
         </w:rPr>
         <w:drawing>
-          <wp:anchor distT="0" distB="0" distL="114300" distR="114300" simplePos="0" relativeHeight="251652608" behindDoc="0" locked="0" layoutInCell="1" allowOverlap="1" wp14:anchorId="751BE156" wp14:editId="49A0A038">
+          <wp:anchor distT="0" distB="0" distL="114300" distR="114300" simplePos="0" relativeHeight="251652608" behindDoc="0" locked="0" layoutInCell="1" allowOverlap="1" wp14:anchorId="3FF1A4EC" wp14:editId="3450C25C">
             <wp:simplePos x="0" y="0"/>
             <wp:positionH relativeFrom="margin">
               <wp:align>left</wp:align>
@@ -11306,6 +11175,136 @@
           <w:lang w:val="en-GB"/>
         </w:rPr>
       </w:pPr>
+      <w:r>
+        <w:rPr>
+          <w:noProof/>
+        </w:rPr>
+        <mc:AlternateContent>
+          <mc:Choice Requires="wps">
+            <w:drawing>
+              <wp:anchor distT="0" distB="0" distL="114300" distR="114300" simplePos="0" relativeHeight="251655680" behindDoc="0" locked="0" layoutInCell="1" allowOverlap="1" wp14:anchorId="09703A9B" wp14:editId="3185069B">
+                <wp:simplePos x="0" y="0"/>
+                <wp:positionH relativeFrom="column">
+                  <wp:posOffset>3105150</wp:posOffset>
+                </wp:positionH>
+                <wp:positionV relativeFrom="paragraph">
+                  <wp:posOffset>3123565</wp:posOffset>
+                </wp:positionV>
+                <wp:extent cx="2543175" cy="635"/>
+                <wp:effectExtent l="0" t="0" r="0" b="0"/>
+                <wp:wrapNone/>
+                <wp:docPr id="13" name="Text Box 13"/>
+                <wp:cNvGraphicFramePr/>
+                <a:graphic xmlns:a="http://schemas.openxmlformats.org/drawingml/2006/main">
+                  <a:graphicData uri="http://schemas.microsoft.com/office/word/2010/wordprocessingShape">
+                    <wps:wsp>
+                      <wps:cNvSpPr txBox="1"/>
+                      <wps:spPr>
+                        <a:xfrm>
+                          <a:off x="0" y="0"/>
+                          <a:ext cx="2543175" cy="635"/>
+                        </a:xfrm>
+                        <a:prstGeom prst="rect">
+                          <a:avLst/>
+                        </a:prstGeom>
+                        <a:solidFill>
+                          <a:prstClr val="white"/>
+                        </a:solidFill>
+                        <a:ln>
+                          <a:noFill/>
+                        </a:ln>
+                        <a:effectLst/>
+                      </wps:spPr>
+                      <wps:txbx>
+                        <w:txbxContent>
+                          <w:p>
+                            <w:pPr>
+                              <w:pStyle w:val="Caption"/>
+                              <w:jc w:val="center"/>
+                              <w:rPr>
+                                <w:rFonts w:ascii="Times New Roman" w:hAnsi="Times New Roman" w:cs="Times New Roman"/>
+                                <w:sz w:val="24"/>
+                              </w:rPr>
+                            </w:pPr>
+                            <w:r>
+                              <w:rPr>
+                                <w:rFonts w:ascii="Times New Roman" w:hAnsi="Times New Roman" w:cs="Times New Roman"/>
+                                <w:sz w:val="24"/>
+                              </w:rPr>
+                              <w:t>Figure</w:t>
+                            </w:r>
+                            <w:r>
+                              <w:rPr>
+                                <w:rFonts w:ascii="Times New Roman" w:hAnsi="Times New Roman" w:cs="Times New Roman"/>
+                                <w:sz w:val="24"/>
+                              </w:rPr>
+                              <w:t xml:space="preserve"> 2-5</w:t>
+                            </w:r>
+                            <w:r>
+                              <w:rPr>
+                                <w:rFonts w:ascii="Times New Roman" w:hAnsi="Times New Roman" w:cs="Times New Roman"/>
+                                <w:sz w:val="24"/>
+                              </w:rPr>
+                              <w:t>. One Service per Host</w:t>
+                            </w:r>
+                          </w:p>
+                        </w:txbxContent>
+                      </wps:txbx>
+                      <wps:bodyPr rot="0" spcFirstLastPara="0" vertOverflow="overflow" horzOverflow="overflow" vert="horz" wrap="square" lIns="0" tIns="0" rIns="0" bIns="0" numCol="1" spcCol="0" rtlCol="0" fromWordArt="0" anchor="t" anchorCtr="0" forceAA="0" compatLnSpc="1">
+                        <a:prstTxWarp prst="textNoShape">
+                          <a:avLst/>
+                        </a:prstTxWarp>
+                        <a:spAutoFit/>
+                      </wps:bodyPr>
+                    </wps:wsp>
+                  </a:graphicData>
+                </a:graphic>
+              </wp:anchor>
+            </w:drawing>
+          </mc:Choice>
+          <mc:Fallback>
+            <w:pict>
+              <v:shape w14:anchorId="09703A9B" id="Text Box 13" o:spid="_x0000_s1028" type="#_x0000_t202" style="position:absolute;left:0;text-align:left;margin-left:244.5pt;margin-top:245.95pt;width:200.25pt;height:.05pt;z-index:251655680;visibility:visible;mso-wrap-style:square;mso-wrap-distance-left:9pt;mso-wrap-distance-top:0;mso-wrap-distance-right:9pt;mso-wrap-distance-bottom:0;mso-position-horizontal:absolute;mso-position-horizontal-relative:text;mso-position-vertical:absolute;mso-position-vertical-relative:text;v-text-anchor:top" o:gfxdata="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" stroked="f">
+                <v:textbox style="mso-fit-shape-to-text:t" inset="0,0,0,0">
+                  <w:txbxContent>
+                    <w:p>
+                      <w:pPr>
+                        <w:pStyle w:val="Caption"/>
+                        <w:jc w:val="center"/>
+                        <w:rPr>
+                          <w:rFonts w:ascii="Times New Roman" w:hAnsi="Times New Roman" w:cs="Times New Roman"/>
+                          <w:sz w:val="24"/>
+                        </w:rPr>
+                      </w:pPr>
+                      <w:r>
+                        <w:rPr>
+                          <w:rFonts w:ascii="Times New Roman" w:hAnsi="Times New Roman" w:cs="Times New Roman"/>
+                          <w:sz w:val="24"/>
+                        </w:rPr>
+                        <w:t>Figure</w:t>
+                      </w:r>
+                      <w:r>
+                        <w:rPr>
+                          <w:rFonts w:ascii="Times New Roman" w:hAnsi="Times New Roman" w:cs="Times New Roman"/>
+                          <w:sz w:val="24"/>
+                        </w:rPr>
+                        <w:t xml:space="preserve"> 2-5</w:t>
+                      </w:r>
+                      <w:r>
+                        <w:rPr>
+                          <w:rFonts w:ascii="Times New Roman" w:hAnsi="Times New Roman" w:cs="Times New Roman"/>
+                          <w:sz w:val="24"/>
+                        </w:rPr>
+                        <w:t>. One Service per Host</w:t>
+                      </w:r>
+                    </w:p>
+                  </w:txbxContent>
+                </v:textbox>
+              </v:shape>
+            </w:pict>
+          </mc:Fallback>
+        </mc:AlternateContent>
+      </w:r>
     </w:p>
     <w:p>
       <w:pPr>
@@ -11625,7 +11624,25 @@
           <w:szCs w:val="24"/>
           <w:lang w:val="en-GB"/>
         </w:rPr>
-        <w:t xml:space="preserve">, Kubernet </w:t>
+        <w:t>, Kubernet</w:t>
+      </w:r>
+      <w:r>
+        <w:rPr>
+          <w:rFonts w:ascii="Times New Roman" w:hAnsi="Times New Roman" w:cs="Times New Roman"/>
+          <w:sz w:val="24"/>
+          <w:szCs w:val="24"/>
+          <w:lang w:val="en-GB"/>
+        </w:rPr>
+        <w:t>es</w:t>
+      </w:r>
+      <w:r>
+        <w:rPr>
+          <w:rFonts w:ascii="Times New Roman" w:hAnsi="Times New Roman" w:cs="Times New Roman"/>
+          <w:sz w:val="24"/>
+          <w:szCs w:val="24"/>
+          <w:lang w:val="en-GB"/>
+        </w:rPr>
+        <w:t xml:space="preserve"> </w:t>
       </w:r>
       <w:r>
         <w:rPr>
@@ -11647,7 +11664,7 @@
         <mc:AlternateContent>
           <mc:Choice Requires="wps">
             <w:drawing>
-              <wp:anchor distT="0" distB="0" distL="114300" distR="114300" simplePos="0" relativeHeight="251656704" behindDoc="0" locked="0" layoutInCell="1" allowOverlap="1" wp14:anchorId="5335B2A9" wp14:editId="4E13EF5C">
+              <wp:anchor distT="0" distB="0" distL="114300" distR="114300" simplePos="0" relativeHeight="251656192" behindDoc="0" locked="0" layoutInCell="1" allowOverlap="1" wp14:anchorId="5335B2A9" wp14:editId="4E13EF5C">
                 <wp:simplePos x="0" y="0"/>
                 <wp:positionH relativeFrom="column">
                   <wp:posOffset>1552575</wp:posOffset>
@@ -11765,7 +11782,7 @@
           </mc:Choice>
           <mc:Fallback>
             <w:pict>
-              <v:shape w14:anchorId="5335B2A9" id="Text Box 15" o:spid="_x0000_s1029" type="#_x0000_t202" style="position:absolute;left:0;text-align:left;margin-left:122.25pt;margin-top:440.25pt;width:219pt;height:.05pt;z-index:251656704;visibility:visible;mso-wrap-style:square;mso-wrap-distance-left:9pt;mso-wrap-distance-top:0;mso-wrap-distance-right:9pt;mso-wrap-distance-bottom:0;mso-position-horizontal:absolute;mso-position-horizontal-relative:text;mso-position-vertical:absolute;mso-position-vertical-relative:text;v-text-anchor:top" o:gfxdata="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" stroked="f">
+              <v:shape w14:anchorId="5335B2A9" id="Text Box 15" o:spid="_x0000_s1029" type="#_x0000_t202" style="position:absolute;left:0;text-align:left;margin-left:122.25pt;margin-top:440.25pt;width:219pt;height:.05pt;z-index:251656192;visibility:visible;mso-wrap-style:square;mso-wrap-distance-left:9pt;mso-wrap-distance-top:0;mso-wrap-distance-right:9pt;mso-wrap-distance-bottom:0;mso-position-horizontal:absolute;mso-position-horizontal-relative:text;mso-position-vertical:absolute;mso-position-vertical-relative:text;v-text-anchor:top" o:gfxdata="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" stroked="f">
                 <v:textbox style="mso-fit-shape-to-text:t" inset="0,0,0,0">
                   <w:txbxContent>
                     <w:p>
@@ -11851,7 +11868,7 @@
           <w:szCs w:val="24"/>
         </w:rPr>
         <w:drawing>
-          <wp:anchor distT="0" distB="0" distL="114300" distR="114300" simplePos="0" relativeHeight="251655680" behindDoc="0" locked="0" layoutInCell="1" allowOverlap="1" wp14:anchorId="6DD280D3" wp14:editId="3FA507C7">
+          <wp:anchor distT="0" distB="0" distL="114300" distR="114300" simplePos="0" relativeHeight="251654144" behindDoc="0" locked="0" layoutInCell="1" allowOverlap="1" wp14:anchorId="6DD280D3" wp14:editId="3FA507C7">
             <wp:simplePos x="0" y="0"/>
             <wp:positionH relativeFrom="margin">
               <wp:posOffset>1555750</wp:posOffset>
@@ -12287,8 +12304,6 @@
         </w:rPr>
         <w:t xml:space="preserve"> untuk beberapa bahasa saja.</w:t>
       </w:r>
-      <w:bookmarkStart w:id="23" w:name="_GoBack"/>
-      <w:bookmarkEnd w:id="23"/>
     </w:p>
     <w:p>
       <w:pPr>
@@ -12620,7 +12635,7 @@
         <mc:AlternateContent>
           <mc:Choice Requires="wps">
             <w:drawing>
-              <wp:anchor distT="0" distB="0" distL="114300" distR="114300" simplePos="0" relativeHeight="251658752" behindDoc="0" locked="0" layoutInCell="1" allowOverlap="1" wp14:anchorId="591A4446" wp14:editId="5FBA056C">
+              <wp:anchor distT="0" distB="0" distL="114300" distR="114300" simplePos="0" relativeHeight="251659264" behindDoc="0" locked="0" layoutInCell="1" allowOverlap="1" wp14:anchorId="591A4446" wp14:editId="5FBA056C">
                 <wp:simplePos x="0" y="0"/>
                 <wp:positionH relativeFrom="column">
                   <wp:posOffset>533400</wp:posOffset>
@@ -12757,7 +12772,7 @@
           </mc:Choice>
           <mc:Fallback>
             <w:pict>
-              <v:shape w14:anchorId="591A4446" id="Text Box 4" o:spid="_x0000_s1030" type="#_x0000_t202" style="position:absolute;left:0;text-align:left;margin-left:42pt;margin-top:353.7pt;width:366.75pt;height:.05pt;z-index:251658752;visibility:visible;mso-wrap-style:square;mso-wrap-distance-left:9pt;mso-wrap-distance-top:0;mso-wrap-distance-right:9pt;mso-wrap-distance-bottom:0;mso-position-horizontal:absolute;mso-position-horizontal-relative:text;mso-position-vertical:absolute;mso-position-vertical-relative:text;v-text-anchor:top" o:gfxdata="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" stroked="f">
+              <v:shape w14:anchorId="591A4446" id="Text Box 4" o:spid="_x0000_s1030" type="#_x0000_t202" style="position:absolute;left:0;text-align:left;margin-left:42pt;margin-top:353.7pt;width:366.75pt;height:.05pt;z-index:251659264;visibility:visible;mso-wrap-style:square;mso-wrap-distance-left:9pt;mso-wrap-distance-top:0;mso-wrap-distance-right:9pt;mso-wrap-distance-bottom:0;mso-position-horizontal:absolute;mso-position-horizontal-relative:text;mso-position-vertical:absolute;mso-position-vertical-relative:text;v-text-anchor:top" o:gfxdata="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" stroked="f">
                 <v:textbox style="mso-fit-shape-to-text:t" inset="0,0,0,0">
                   <w:txbxContent>
                     <w:p>
@@ -12862,7 +12877,7 @@
           <w:szCs w:val="24"/>
         </w:rPr>
         <w:drawing>
-          <wp:anchor distT="0" distB="0" distL="114300" distR="114300" simplePos="0" relativeHeight="251653632" behindDoc="0" locked="0" layoutInCell="1" allowOverlap="1" wp14:anchorId="25D03BDE" wp14:editId="4095870B">
+          <wp:anchor distT="0" distB="0" distL="114300" distR="114300" simplePos="0" relativeHeight="251652096" behindDoc="0" locked="0" layoutInCell="1" allowOverlap="1" wp14:anchorId="25D03BDE" wp14:editId="4095870B">
             <wp:simplePos x="0" y="0"/>
             <wp:positionH relativeFrom="column">
               <wp:posOffset>809625</wp:posOffset>
@@ -14021,6 +14036,963 @@
       </w:pPr>
       <w:r>
         <w:rPr>
+          <w:noProof/>
+        </w:rPr>
+        <mc:AlternateContent>
+          <mc:Choice Requires="wps">
+            <w:drawing>
+              <wp:anchor distT="45720" distB="45720" distL="114300" distR="114300" simplePos="0" relativeHeight="251671552" behindDoc="0" locked="0" layoutInCell="1" allowOverlap="1" wp14:anchorId="60FA55D6" wp14:editId="7EBBEB26">
+                <wp:simplePos x="0" y="0"/>
+                <wp:positionH relativeFrom="column">
+                  <wp:posOffset>4724400</wp:posOffset>
+                </wp:positionH>
+                <wp:positionV relativeFrom="paragraph">
+                  <wp:posOffset>2337752</wp:posOffset>
+                </wp:positionV>
+                <wp:extent cx="1204595" cy="938213"/>
+                <wp:effectExtent l="0" t="0" r="14605" b="14605"/>
+                <wp:wrapNone/>
+                <wp:docPr id="20" name="Text Box 2"/>
+                <wp:cNvGraphicFramePr>
+                  <a:graphicFrameLocks xmlns:a="http://schemas.openxmlformats.org/drawingml/2006/main"/>
+                </wp:cNvGraphicFramePr>
+                <a:graphic xmlns:a="http://schemas.openxmlformats.org/drawingml/2006/main">
+                  <a:graphicData uri="http://schemas.microsoft.com/office/word/2010/wordprocessingShape">
+                    <wps:wsp>
+                      <wps:cNvSpPr txBox="1">
+                        <a:spLocks noChangeArrowheads="1"/>
+                      </wps:cNvSpPr>
+                      <wps:spPr bwMode="auto">
+                        <a:xfrm>
+                          <a:off x="0" y="0"/>
+                          <a:ext cx="1204595" cy="938213"/>
+                        </a:xfrm>
+                        <a:prstGeom prst="rect">
+                          <a:avLst/>
+                        </a:prstGeom>
+                        <a:solidFill>
+                          <a:srgbClr val="FFFFFF"/>
+                        </a:solidFill>
+                        <a:ln w="9525">
+                          <a:solidFill>
+                            <a:schemeClr val="bg1"/>
+                          </a:solidFill>
+                          <a:miter lim="800000"/>
+                          <a:headEnd/>
+                          <a:tailEnd/>
+                        </a:ln>
+                      </wps:spPr>
+                      <wps:txbx>
+                        <w:txbxContent>
+                          <w:p>
+                            <w:pPr>
+                              <w:rPr>
+                                <w:sz w:val="14"/>
+                                <w:szCs w:val="14"/>
+                              </w:rPr>
+                            </w:pPr>
+                            <w:r>
+                              <w:rPr>
+                                <w:color w:val="7030A0"/>
+                                <w:sz w:val="14"/>
+                                <w:szCs w:val="14"/>
+                              </w:rPr>
+                              <w:t xml:space="preserve">Tes </w:t>
+                            </w:r>
+                            <w:r>
+                              <w:rPr>
+                                <w:i/>
+                                <w:iCs/>
+                                <w:color w:val="7030A0"/>
+                                <w:sz w:val="14"/>
+                                <w:szCs w:val="14"/>
+                              </w:rPr>
+                              <w:t>E</w:t>
+                            </w:r>
+                            <w:r>
+                              <w:rPr>
+                                <w:i/>
+                                <w:iCs/>
+                                <w:color w:val="7030A0"/>
+                                <w:sz w:val="14"/>
+                                <w:szCs w:val="14"/>
+                              </w:rPr>
+                              <w:t>nd-to-</w:t>
+                            </w:r>
+                            <w:proofErr w:type="gramStart"/>
+                            <w:r>
+                              <w:rPr>
+                                <w:i/>
+                                <w:iCs/>
+                                <w:color w:val="7030A0"/>
+                                <w:sz w:val="14"/>
+                                <w:szCs w:val="14"/>
+                              </w:rPr>
+                              <w:t xml:space="preserve">end </w:t>
+                            </w:r>
+                            <w:r>
+                              <w:rPr>
+                                <w:sz w:val="14"/>
+                                <w:szCs w:val="14"/>
+                              </w:rPr>
+                              <w:t>:</w:t>
+                            </w:r>
+                            <w:proofErr w:type="gramEnd"/>
+                            <w:r>
+                              <w:rPr>
+                                <w:sz w:val="14"/>
+                                <w:szCs w:val="14"/>
+                              </w:rPr>
+                              <w:t xml:space="preserve"> </w:t>
+                            </w:r>
+                            <w:r>
+                              <w:rPr>
+                                <w:sz w:val="14"/>
+                                <w:szCs w:val="14"/>
+                              </w:rPr>
+                              <w:t xml:space="preserve">Memverifikasi bahwa sistem </w:t>
+                            </w:r>
+                            <w:r>
+                              <w:rPr>
+                                <w:sz w:val="14"/>
+                                <w:szCs w:val="14"/>
+                              </w:rPr>
+                              <w:t xml:space="preserve">sesuai dengan harapan dan memenuhi goal dari aplikasi, dari awal hingga akhir. </w:t>
+                            </w:r>
+                          </w:p>
+                        </w:txbxContent>
+                      </wps:txbx>
+                      <wps:bodyPr rot="0" vert="horz" wrap="square" lIns="91440" tIns="45720" rIns="91440" bIns="45720" anchor="t" anchorCtr="0">
+                        <a:noAutofit/>
+                      </wps:bodyPr>
+                    </wps:wsp>
+                  </a:graphicData>
+                </a:graphic>
+                <wp14:sizeRelH relativeFrom="margin">
+                  <wp14:pctWidth>0</wp14:pctWidth>
+                </wp14:sizeRelH>
+                <wp14:sizeRelV relativeFrom="margin">
+                  <wp14:pctHeight>0</wp14:pctHeight>
+                </wp14:sizeRelV>
+              </wp:anchor>
+            </w:drawing>
+          </mc:Choice>
+          <mc:Fallback>
+            <w:pict>
+              <v:shape w14:anchorId="60FA55D6" id="Text Box 2" o:spid="_x0000_s1031" type="#_x0000_t202" style="position:absolute;left:0;text-align:left;margin-left:372pt;margin-top:184.05pt;width:94.85pt;height:73.9pt;z-index:251671552;visibility:visible;mso-wrap-style:square;mso-width-percent:0;mso-height-percent:0;mso-wrap-distance-left:9pt;mso-wrap-distance-top:3.6pt;mso-wrap-distance-right:9pt;mso-wrap-distance-bottom:3.6pt;mso-position-horizontal:absolute;mso-position-horizontal-relative:text;mso-position-vertical:absolute;mso-position-vertical-relative:text;mso-width-percent:0;mso-height-percent:0;mso-width-relative:margin;mso-height-relative:margin;v-text-anchor:top" o:gfxdata="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" strokecolor="white [3212]">
+                <v:textbox>
+                  <w:txbxContent>
+                    <w:p>
+                      <w:pPr>
+                        <w:rPr>
+                          <w:sz w:val="14"/>
+                          <w:szCs w:val="14"/>
+                        </w:rPr>
+                      </w:pPr>
+                      <w:r>
+                        <w:rPr>
+                          <w:color w:val="7030A0"/>
+                          <w:sz w:val="14"/>
+                          <w:szCs w:val="14"/>
+                        </w:rPr>
+                        <w:t xml:space="preserve">Tes </w:t>
+                      </w:r>
+                      <w:r>
+                        <w:rPr>
+                          <w:i/>
+                          <w:iCs/>
+                          <w:color w:val="7030A0"/>
+                          <w:sz w:val="14"/>
+                          <w:szCs w:val="14"/>
+                        </w:rPr>
+                        <w:t>E</w:t>
+                      </w:r>
+                      <w:r>
+                        <w:rPr>
+                          <w:i/>
+                          <w:iCs/>
+                          <w:color w:val="7030A0"/>
+                          <w:sz w:val="14"/>
+                          <w:szCs w:val="14"/>
+                        </w:rPr>
+                        <w:t>nd-to-</w:t>
+                      </w:r>
+                      <w:proofErr w:type="gramStart"/>
+                      <w:r>
+                        <w:rPr>
+                          <w:i/>
+                          <w:iCs/>
+                          <w:color w:val="7030A0"/>
+                          <w:sz w:val="14"/>
+                          <w:szCs w:val="14"/>
+                        </w:rPr>
+                        <w:t xml:space="preserve">end </w:t>
+                      </w:r>
+                      <w:r>
+                        <w:rPr>
+                          <w:sz w:val="14"/>
+                          <w:szCs w:val="14"/>
+                        </w:rPr>
+                        <w:t>:</w:t>
+                      </w:r>
+                      <w:proofErr w:type="gramEnd"/>
+                      <w:r>
+                        <w:rPr>
+                          <w:sz w:val="14"/>
+                          <w:szCs w:val="14"/>
+                        </w:rPr>
+                        <w:t xml:space="preserve"> </w:t>
+                      </w:r>
+                      <w:r>
+                        <w:rPr>
+                          <w:sz w:val="14"/>
+                          <w:szCs w:val="14"/>
+                        </w:rPr>
+                        <w:t xml:space="preserve">Memverifikasi bahwa sistem </w:t>
+                      </w:r>
+                      <w:r>
+                        <w:rPr>
+                          <w:sz w:val="14"/>
+                          <w:szCs w:val="14"/>
+                        </w:rPr>
+                        <w:t xml:space="preserve">sesuai dengan harapan dan memenuhi goal dari aplikasi, dari awal hingga akhir. </w:t>
+                      </w:r>
+                    </w:p>
+                  </w:txbxContent>
+                </v:textbox>
+              </v:shape>
+            </w:pict>
+          </mc:Fallback>
+        </mc:AlternateContent>
+      </w:r>
+      <w:r>
+        <w:rPr>
+          <w:noProof/>
+        </w:rPr>
+        <mc:AlternateContent>
+          <mc:Choice Requires="wps">
+            <w:drawing>
+              <wp:anchor distT="45720" distB="45720" distL="114300" distR="114300" simplePos="0" relativeHeight="251669504" behindDoc="0" locked="0" layoutInCell="1" allowOverlap="1" wp14:anchorId="19B3EA38" wp14:editId="262D18FF">
+                <wp:simplePos x="0" y="0"/>
+                <wp:positionH relativeFrom="column">
+                  <wp:posOffset>4724400</wp:posOffset>
+                </wp:positionH>
+                <wp:positionV relativeFrom="paragraph">
+                  <wp:posOffset>1442720</wp:posOffset>
+                </wp:positionV>
+                <wp:extent cx="1204595" cy="752475"/>
+                <wp:effectExtent l="0" t="0" r="14605" b="28575"/>
+                <wp:wrapNone/>
+                <wp:docPr id="18" name="Text Box 2"/>
+                <wp:cNvGraphicFramePr>
+                  <a:graphicFrameLocks xmlns:a="http://schemas.openxmlformats.org/drawingml/2006/main"/>
+                </wp:cNvGraphicFramePr>
+                <a:graphic xmlns:a="http://schemas.openxmlformats.org/drawingml/2006/main">
+                  <a:graphicData uri="http://schemas.microsoft.com/office/word/2010/wordprocessingShape">
+                    <wps:wsp>
+                      <wps:cNvSpPr txBox="1">
+                        <a:spLocks noChangeArrowheads="1"/>
+                      </wps:cNvSpPr>
+                      <wps:spPr bwMode="auto">
+                        <a:xfrm>
+                          <a:off x="0" y="0"/>
+                          <a:ext cx="1204595" cy="752475"/>
+                        </a:xfrm>
+                        <a:prstGeom prst="rect">
+                          <a:avLst/>
+                        </a:prstGeom>
+                        <a:solidFill>
+                          <a:srgbClr val="FFFFFF"/>
+                        </a:solidFill>
+                        <a:ln w="9525">
+                          <a:solidFill>
+                            <a:schemeClr val="bg1"/>
+                          </a:solidFill>
+                          <a:miter lim="800000"/>
+                          <a:headEnd/>
+                          <a:tailEnd/>
+                        </a:ln>
+                      </wps:spPr>
+                      <wps:txbx>
+                        <w:txbxContent>
+                          <w:p>
+                            <w:pPr>
+                              <w:rPr>
+                                <w:sz w:val="14"/>
+                                <w:szCs w:val="14"/>
+                              </w:rPr>
+                            </w:pPr>
+                            <w:r>
+                              <w:rPr>
+                                <w:color w:val="7030A0"/>
+                                <w:sz w:val="14"/>
+                                <w:szCs w:val="14"/>
+                              </w:rPr>
+                              <w:t xml:space="preserve">Tes </w:t>
+                            </w:r>
+                            <w:proofErr w:type="gramStart"/>
+                            <w:r>
+                              <w:rPr>
+                                <w:color w:val="7030A0"/>
+                                <w:sz w:val="14"/>
+                                <w:szCs w:val="14"/>
+                              </w:rPr>
+                              <w:t xml:space="preserve">Kontrak </w:t>
+                            </w:r>
+                            <w:r>
+                              <w:rPr>
+                                <w:sz w:val="14"/>
+                                <w:szCs w:val="14"/>
+                              </w:rPr>
+                              <w:t>:</w:t>
+                            </w:r>
+                            <w:proofErr w:type="gramEnd"/>
+                            <w:r>
+                              <w:rPr>
+                                <w:sz w:val="14"/>
+                                <w:szCs w:val="14"/>
+                              </w:rPr>
+                              <w:t xml:space="preserve"> Memverifikasi hasil yang diterima oleh pengguna sesuai dengan apa yang disediakan oleh service.</w:t>
+                            </w:r>
+                          </w:p>
+                        </w:txbxContent>
+                      </wps:txbx>
+                      <wps:bodyPr rot="0" vert="horz" wrap="square" lIns="91440" tIns="45720" rIns="91440" bIns="45720" anchor="t" anchorCtr="0">
+                        <a:noAutofit/>
+                      </wps:bodyPr>
+                    </wps:wsp>
+                  </a:graphicData>
+                </a:graphic>
+                <wp14:sizeRelH relativeFrom="margin">
+                  <wp14:pctWidth>0</wp14:pctWidth>
+                </wp14:sizeRelH>
+                <wp14:sizeRelV relativeFrom="margin">
+                  <wp14:pctHeight>0</wp14:pctHeight>
+                </wp14:sizeRelV>
+              </wp:anchor>
+            </w:drawing>
+          </mc:Choice>
+          <mc:Fallback>
+            <w:pict>
+              <v:shape w14:anchorId="19B3EA38" id="_x0000_s1032" type="#_x0000_t202" style="position:absolute;left:0;text-align:left;margin-left:372pt;margin-top:113.6pt;width:94.85pt;height:59.25pt;z-index:251669504;visibility:visible;mso-wrap-style:square;mso-width-percent:0;mso-height-percent:0;mso-wrap-distance-left:9pt;mso-wrap-distance-top:3.6pt;mso-wrap-distance-right:9pt;mso-wrap-distance-bottom:3.6pt;mso-position-horizontal:absolute;mso-position-horizontal-relative:text;mso-position-vertical:absolute;mso-position-vertical-relative:text;mso-width-percent:0;mso-height-percent:0;mso-width-relative:margin;mso-height-relative:margin;v-text-anchor:top" o:gfxdata="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" strokecolor="white [3212]">
+                <v:textbox>
+                  <w:txbxContent>
+                    <w:p>
+                      <w:pPr>
+                        <w:rPr>
+                          <w:sz w:val="14"/>
+                          <w:szCs w:val="14"/>
+                        </w:rPr>
+                      </w:pPr>
+                      <w:r>
+                        <w:rPr>
+                          <w:color w:val="7030A0"/>
+                          <w:sz w:val="14"/>
+                          <w:szCs w:val="14"/>
+                        </w:rPr>
+                        <w:t xml:space="preserve">Tes </w:t>
+                      </w:r>
+                      <w:proofErr w:type="gramStart"/>
+                      <w:r>
+                        <w:rPr>
+                          <w:color w:val="7030A0"/>
+                          <w:sz w:val="14"/>
+                          <w:szCs w:val="14"/>
+                        </w:rPr>
+                        <w:t xml:space="preserve">Kontrak </w:t>
+                      </w:r>
+                      <w:r>
+                        <w:rPr>
+                          <w:sz w:val="14"/>
+                          <w:szCs w:val="14"/>
+                        </w:rPr>
+                        <w:t>:</w:t>
+                      </w:r>
+                      <w:proofErr w:type="gramEnd"/>
+                      <w:r>
+                        <w:rPr>
+                          <w:sz w:val="14"/>
+                          <w:szCs w:val="14"/>
+                        </w:rPr>
+                        <w:t xml:space="preserve"> Memverifikasi hasil yang diterima oleh pengguna sesuai dengan apa yang disediakan oleh service.</w:t>
+                      </w:r>
+                    </w:p>
+                  </w:txbxContent>
+                </v:textbox>
+              </v:shape>
+            </w:pict>
+          </mc:Fallback>
+        </mc:AlternateContent>
+      </w:r>
+      <w:r>
+        <w:rPr>
+          <w:noProof/>
+        </w:rPr>
+        <mc:AlternateContent>
+          <mc:Choice Requires="wps">
+            <w:drawing>
+              <wp:anchor distT="45720" distB="45720" distL="114300" distR="114300" simplePos="0" relativeHeight="251667456" behindDoc="0" locked="0" layoutInCell="1" allowOverlap="1" wp14:anchorId="70580D2B" wp14:editId="7CFE10D2">
+                <wp:simplePos x="0" y="0"/>
+                <wp:positionH relativeFrom="column">
+                  <wp:posOffset>4724400</wp:posOffset>
+                </wp:positionH>
+                <wp:positionV relativeFrom="paragraph">
+                  <wp:posOffset>132715</wp:posOffset>
+                </wp:positionV>
+                <wp:extent cx="1204595" cy="1123950"/>
+                <wp:effectExtent l="0" t="0" r="14605" b="19050"/>
+                <wp:wrapNone/>
+                <wp:docPr id="16" name="Text Box 2"/>
+                <wp:cNvGraphicFramePr>
+                  <a:graphicFrameLocks xmlns:a="http://schemas.openxmlformats.org/drawingml/2006/main"/>
+                </wp:cNvGraphicFramePr>
+                <a:graphic xmlns:a="http://schemas.openxmlformats.org/drawingml/2006/main">
+                  <a:graphicData uri="http://schemas.microsoft.com/office/word/2010/wordprocessingShape">
+                    <wps:wsp>
+                      <wps:cNvSpPr txBox="1">
+                        <a:spLocks noChangeArrowheads="1"/>
+                      </wps:cNvSpPr>
+                      <wps:spPr bwMode="auto">
+                        <a:xfrm>
+                          <a:off x="0" y="0"/>
+                          <a:ext cx="1204595" cy="1123950"/>
+                        </a:xfrm>
+                        <a:prstGeom prst="rect">
+                          <a:avLst/>
+                        </a:prstGeom>
+                        <a:solidFill>
+                          <a:srgbClr val="FFFFFF"/>
+                        </a:solidFill>
+                        <a:ln w="9525">
+                          <a:solidFill>
+                            <a:schemeClr val="bg1"/>
+                          </a:solidFill>
+                          <a:miter lim="800000"/>
+                          <a:headEnd/>
+                          <a:tailEnd/>
+                        </a:ln>
+                      </wps:spPr>
+                      <wps:txbx>
+                        <w:txbxContent>
+                          <w:p>
+                            <w:pPr>
+                              <w:rPr>
+                                <w:sz w:val="14"/>
+                                <w:szCs w:val="14"/>
+                              </w:rPr>
+                            </w:pPr>
+                            <w:r>
+                              <w:rPr>
+                                <w:color w:val="7030A0"/>
+                                <w:sz w:val="14"/>
+                                <w:szCs w:val="14"/>
+                              </w:rPr>
+                              <w:t xml:space="preserve">Tes </w:t>
+                            </w:r>
+                            <w:proofErr w:type="gramStart"/>
+                            <w:r>
+                              <w:rPr>
+                                <w:color w:val="7030A0"/>
+                                <w:sz w:val="14"/>
+                                <w:szCs w:val="14"/>
+                              </w:rPr>
+                              <w:t xml:space="preserve">Komponen </w:t>
+                            </w:r>
+                            <w:r>
+                              <w:rPr>
+                                <w:sz w:val="14"/>
+                                <w:szCs w:val="14"/>
+                              </w:rPr>
+                              <w:t>:</w:t>
+                            </w:r>
+                            <w:proofErr w:type="gramEnd"/>
+                            <w:r>
+                              <w:rPr>
+                                <w:sz w:val="14"/>
+                                <w:szCs w:val="14"/>
+                              </w:rPr>
+                              <w:t xml:space="preserve"> </w:t>
+                            </w:r>
+                            <w:r>
+                              <w:rPr>
+                                <w:sz w:val="14"/>
+                                <w:szCs w:val="14"/>
+                              </w:rPr>
+                              <w:t>Membatasi luas dari keseluruhan aplikasi yang akan di tes.</w:t>
+                            </w:r>
+                            <w:r>
+                              <w:rPr>
+                                <w:sz w:val="14"/>
+                                <w:szCs w:val="14"/>
+                              </w:rPr>
+                              <w:t xml:space="preserve"> Dalam sebuah komponen dapat terdapat integrasi dari beberapa unit. </w:t>
+                            </w:r>
+                          </w:p>
+                        </w:txbxContent>
+                      </wps:txbx>
+                      <wps:bodyPr rot="0" vert="horz" wrap="square" lIns="91440" tIns="45720" rIns="91440" bIns="45720" anchor="t" anchorCtr="0">
+                        <a:noAutofit/>
+                      </wps:bodyPr>
+                    </wps:wsp>
+                  </a:graphicData>
+                </a:graphic>
+                <wp14:sizeRelH relativeFrom="margin">
+                  <wp14:pctWidth>0</wp14:pctWidth>
+                </wp14:sizeRelH>
+                <wp14:sizeRelV relativeFrom="margin">
+                  <wp14:pctHeight>0</wp14:pctHeight>
+                </wp14:sizeRelV>
+              </wp:anchor>
+            </w:drawing>
+          </mc:Choice>
+          <mc:Fallback>
+            <w:pict>
+              <v:shape w14:anchorId="70580D2B" id="_x0000_s1033" type="#_x0000_t202" style="position:absolute;left:0;text-align:left;margin-left:372pt;margin-top:10.45pt;width:94.85pt;height:88.5pt;z-index:251667456;visibility:visible;mso-wrap-style:square;mso-width-percent:0;mso-height-percent:0;mso-wrap-distance-left:9pt;mso-wrap-distance-top:3.6pt;mso-wrap-distance-right:9pt;mso-wrap-distance-bottom:3.6pt;mso-position-horizontal:absolute;mso-position-horizontal-relative:text;mso-position-vertical:absolute;mso-position-vertical-relative:text;mso-width-percent:0;mso-height-percent:0;mso-width-relative:margin;mso-height-relative:margin;v-text-anchor:top" o:gfxdata="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" strokecolor="white [3212]">
+                <v:textbox>
+                  <w:txbxContent>
+                    <w:p>
+                      <w:pPr>
+                        <w:rPr>
+                          <w:sz w:val="14"/>
+                          <w:szCs w:val="14"/>
+                        </w:rPr>
+                      </w:pPr>
+                      <w:r>
+                        <w:rPr>
+                          <w:color w:val="7030A0"/>
+                          <w:sz w:val="14"/>
+                          <w:szCs w:val="14"/>
+                        </w:rPr>
+                        <w:t xml:space="preserve">Tes </w:t>
+                      </w:r>
+                      <w:proofErr w:type="gramStart"/>
+                      <w:r>
+                        <w:rPr>
+                          <w:color w:val="7030A0"/>
+                          <w:sz w:val="14"/>
+                          <w:szCs w:val="14"/>
+                        </w:rPr>
+                        <w:t xml:space="preserve">Komponen </w:t>
+                      </w:r>
+                      <w:r>
+                        <w:rPr>
+                          <w:sz w:val="14"/>
+                          <w:szCs w:val="14"/>
+                        </w:rPr>
+                        <w:t>:</w:t>
+                      </w:r>
+                      <w:proofErr w:type="gramEnd"/>
+                      <w:r>
+                        <w:rPr>
+                          <w:sz w:val="14"/>
+                          <w:szCs w:val="14"/>
+                        </w:rPr>
+                        <w:t xml:space="preserve"> </w:t>
+                      </w:r>
+                      <w:r>
+                        <w:rPr>
+                          <w:sz w:val="14"/>
+                          <w:szCs w:val="14"/>
+                        </w:rPr>
+                        <w:t>Membatasi luas dari keseluruhan aplikasi yang akan di tes.</w:t>
+                      </w:r>
+                      <w:r>
+                        <w:rPr>
+                          <w:sz w:val="14"/>
+                          <w:szCs w:val="14"/>
+                        </w:rPr>
+                        <w:t xml:space="preserve"> Dalam sebuah komponen dapat terdapat integrasi dari beberapa unit. </w:t>
+                      </w:r>
+                    </w:p>
+                  </w:txbxContent>
+                </v:textbox>
+              </v:shape>
+            </w:pict>
+          </mc:Fallback>
+        </mc:AlternateContent>
+      </w:r>
+      <w:r>
+        <w:rPr>
+          <w:noProof/>
+        </w:rPr>
+        <mc:AlternateContent>
+          <mc:Choice Requires="wps">
+            <w:drawing>
+              <wp:anchor distT="45720" distB="45720" distL="114300" distR="114300" simplePos="0" relativeHeight="251665408" behindDoc="0" locked="0" layoutInCell="1" allowOverlap="1" wp14:anchorId="67F4139B" wp14:editId="19A0FDC6">
+                <wp:simplePos x="0" y="0"/>
+                <wp:positionH relativeFrom="column">
+                  <wp:posOffset>201930</wp:posOffset>
+                </wp:positionH>
+                <wp:positionV relativeFrom="paragraph">
+                  <wp:posOffset>1555750</wp:posOffset>
+                </wp:positionV>
+                <wp:extent cx="1163370" cy="692590"/>
+                <wp:effectExtent l="0" t="0" r="17780" b="12700"/>
+                <wp:wrapNone/>
+                <wp:docPr id="8" name="Text Box 2"/>
+                <wp:cNvGraphicFramePr>
+                  <a:graphicFrameLocks xmlns:a="http://schemas.openxmlformats.org/drawingml/2006/main"/>
+                </wp:cNvGraphicFramePr>
+                <a:graphic xmlns:a="http://schemas.openxmlformats.org/drawingml/2006/main">
+                  <a:graphicData uri="http://schemas.microsoft.com/office/word/2010/wordprocessingShape">
+                    <wps:wsp>
+                      <wps:cNvSpPr txBox="1">
+                        <a:spLocks noChangeArrowheads="1"/>
+                      </wps:cNvSpPr>
+                      <wps:spPr bwMode="auto">
+                        <a:xfrm>
+                          <a:off x="0" y="0"/>
+                          <a:ext cx="1163370" cy="692590"/>
+                        </a:xfrm>
+                        <a:prstGeom prst="rect">
+                          <a:avLst/>
+                        </a:prstGeom>
+                        <a:solidFill>
+                          <a:srgbClr val="FFFFFF"/>
+                        </a:solidFill>
+                        <a:ln w="9525">
+                          <a:solidFill>
+                            <a:schemeClr val="bg1"/>
+                          </a:solidFill>
+                          <a:miter lim="800000"/>
+                          <a:headEnd/>
+                          <a:tailEnd/>
+                        </a:ln>
+                      </wps:spPr>
+                      <wps:txbx>
+                        <w:txbxContent>
+                          <w:p>
+                            <w:pPr>
+                              <w:rPr>
+                                <w:sz w:val="14"/>
+                                <w:szCs w:val="14"/>
+                              </w:rPr>
+                            </w:pPr>
+                            <w:r>
+                              <w:rPr>
+                                <w:color w:val="7030A0"/>
+                                <w:sz w:val="14"/>
+                                <w:szCs w:val="14"/>
+                              </w:rPr>
+                              <w:t>T</w:t>
+                            </w:r>
+                            <w:r>
+                              <w:rPr>
+                                <w:color w:val="7030A0"/>
+                                <w:sz w:val="14"/>
+                                <w:szCs w:val="14"/>
+                              </w:rPr>
+                              <w:t>es</w:t>
+                            </w:r>
+                            <w:r>
+                              <w:rPr>
+                                <w:color w:val="7030A0"/>
+                                <w:sz w:val="14"/>
+                                <w:szCs w:val="14"/>
+                              </w:rPr>
+                              <w:t xml:space="preserve"> </w:t>
+                            </w:r>
+                            <w:proofErr w:type="gramStart"/>
+                            <w:r>
+                              <w:rPr>
+                                <w:color w:val="7030A0"/>
+                                <w:sz w:val="14"/>
+                                <w:szCs w:val="14"/>
+                              </w:rPr>
+                              <w:t xml:space="preserve">Integrasi </w:t>
+                            </w:r>
+                            <w:r>
+                              <w:rPr>
+                                <w:sz w:val="14"/>
+                                <w:szCs w:val="14"/>
+                              </w:rPr>
+                              <w:t>:</w:t>
+                            </w:r>
+                            <w:proofErr w:type="gramEnd"/>
+                            <w:r>
+                              <w:rPr>
+                                <w:sz w:val="14"/>
+                                <w:szCs w:val="14"/>
+                              </w:rPr>
+                              <w:t xml:space="preserve"> </w:t>
+                            </w:r>
+                            <w:r>
+                              <w:rPr>
+                                <w:sz w:val="14"/>
+                                <w:szCs w:val="14"/>
+                              </w:rPr>
+                              <w:t>Memverifikasi jalur komunikasi dan interaksi antar unit.</w:t>
+                            </w:r>
+                          </w:p>
+                        </w:txbxContent>
+                      </wps:txbx>
+                      <wps:bodyPr rot="0" vert="horz" wrap="square" lIns="91440" tIns="45720" rIns="91440" bIns="45720" anchor="t" anchorCtr="0">
+                        <a:noAutofit/>
+                      </wps:bodyPr>
+                    </wps:wsp>
+                  </a:graphicData>
+                </a:graphic>
+                <wp14:sizeRelH relativeFrom="margin">
+                  <wp14:pctWidth>0</wp14:pctWidth>
+                </wp14:sizeRelH>
+                <wp14:sizeRelV relativeFrom="margin">
+                  <wp14:pctHeight>0</wp14:pctHeight>
+                </wp14:sizeRelV>
+              </wp:anchor>
+            </w:drawing>
+          </mc:Choice>
+          <mc:Fallback>
+            <w:pict>
+              <v:shape w14:anchorId="67F4139B" id="_x0000_s1034" type="#_x0000_t202" style="position:absolute;left:0;text-align:left;margin-left:15.9pt;margin-top:122.5pt;width:91.6pt;height:54.55pt;z-index:251665408;visibility:visible;mso-wrap-style:square;mso-width-percent:0;mso-height-percent:0;mso-wrap-distance-left:9pt;mso-wrap-distance-top:3.6pt;mso-wrap-distance-right:9pt;mso-wrap-distance-bottom:3.6pt;mso-position-horizontal:absolute;mso-position-horizontal-relative:text;mso-position-vertical:absolute;mso-position-vertical-relative:text;mso-width-percent:0;mso-height-percent:0;mso-width-relative:margin;mso-height-relative:margin;v-text-anchor:top" o:gfxdata="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" strokecolor="white [3212]">
+                <v:textbox>
+                  <w:txbxContent>
+                    <w:p>
+                      <w:pPr>
+                        <w:rPr>
+                          <w:sz w:val="14"/>
+                          <w:szCs w:val="14"/>
+                        </w:rPr>
+                      </w:pPr>
+                      <w:r>
+                        <w:rPr>
+                          <w:color w:val="7030A0"/>
+                          <w:sz w:val="14"/>
+                          <w:szCs w:val="14"/>
+                        </w:rPr>
+                        <w:t>T</w:t>
+                      </w:r>
+                      <w:r>
+                        <w:rPr>
+                          <w:color w:val="7030A0"/>
+                          <w:sz w:val="14"/>
+                          <w:szCs w:val="14"/>
+                        </w:rPr>
+                        <w:t>es</w:t>
+                      </w:r>
+                      <w:r>
+                        <w:rPr>
+                          <w:color w:val="7030A0"/>
+                          <w:sz w:val="14"/>
+                          <w:szCs w:val="14"/>
+                        </w:rPr>
+                        <w:t xml:space="preserve"> </w:t>
+                      </w:r>
+                      <w:proofErr w:type="gramStart"/>
+                      <w:r>
+                        <w:rPr>
+                          <w:color w:val="7030A0"/>
+                          <w:sz w:val="14"/>
+                          <w:szCs w:val="14"/>
+                        </w:rPr>
+                        <w:t xml:space="preserve">Integrasi </w:t>
+                      </w:r>
+                      <w:r>
+                        <w:rPr>
+                          <w:sz w:val="14"/>
+                          <w:szCs w:val="14"/>
+                        </w:rPr>
+                        <w:t>:</w:t>
+                      </w:r>
+                      <w:proofErr w:type="gramEnd"/>
+                      <w:r>
+                        <w:rPr>
+                          <w:sz w:val="14"/>
+                          <w:szCs w:val="14"/>
+                        </w:rPr>
+                        <w:t xml:space="preserve"> </w:t>
+                      </w:r>
+                      <w:r>
+                        <w:rPr>
+                          <w:sz w:val="14"/>
+                          <w:szCs w:val="14"/>
+                        </w:rPr>
+                        <w:t>Memverifikasi jalur komunikasi dan interaksi antar unit.</w:t>
+                      </w:r>
+                    </w:p>
+                  </w:txbxContent>
+                </v:textbox>
+              </v:shape>
+            </w:pict>
+          </mc:Fallback>
+        </mc:AlternateContent>
+      </w:r>
+      <w:r>
+        <w:rPr>
+          <w:noProof/>
+        </w:rPr>
+        <mc:AlternateContent>
+          <mc:Choice Requires="wps">
+            <w:drawing>
+              <wp:anchor distT="45720" distB="45720" distL="114300" distR="114300" simplePos="0" relativeHeight="251661824" behindDoc="0" locked="0" layoutInCell="1" allowOverlap="1" wp14:anchorId="647E6509" wp14:editId="5FF6FD6F">
+                <wp:simplePos x="0" y="0"/>
+                <wp:positionH relativeFrom="column">
+                  <wp:posOffset>208035</wp:posOffset>
+                </wp:positionH>
+                <wp:positionV relativeFrom="paragraph">
+                  <wp:posOffset>114835</wp:posOffset>
+                </wp:positionV>
+                <wp:extent cx="1163370" cy="692590"/>
+                <wp:effectExtent l="0" t="0" r="17780" b="12700"/>
+                <wp:wrapNone/>
+                <wp:docPr id="217" name="Text Box 2"/>
+                <wp:cNvGraphicFramePr>
+                  <a:graphicFrameLocks xmlns:a="http://schemas.openxmlformats.org/drawingml/2006/main"/>
+                </wp:cNvGraphicFramePr>
+                <a:graphic xmlns:a="http://schemas.openxmlformats.org/drawingml/2006/main">
+                  <a:graphicData uri="http://schemas.microsoft.com/office/word/2010/wordprocessingShape">
+                    <wps:wsp>
+                      <wps:cNvSpPr txBox="1">
+                        <a:spLocks noChangeArrowheads="1"/>
+                      </wps:cNvSpPr>
+                      <wps:spPr bwMode="auto">
+                        <a:xfrm>
+                          <a:off x="0" y="0"/>
+                          <a:ext cx="1163370" cy="692590"/>
+                        </a:xfrm>
+                        <a:prstGeom prst="rect">
+                          <a:avLst/>
+                        </a:prstGeom>
+                        <a:solidFill>
+                          <a:srgbClr val="FFFFFF"/>
+                        </a:solidFill>
+                        <a:ln w="9525">
+                          <a:solidFill>
+                            <a:schemeClr val="bg1"/>
+                          </a:solidFill>
+                          <a:miter lim="800000"/>
+                          <a:headEnd/>
+                          <a:tailEnd/>
+                        </a:ln>
+                      </wps:spPr>
+                      <wps:txbx>
+                        <w:txbxContent>
+                          <w:p>
+                            <w:pPr>
+                              <w:rPr>
+                                <w:sz w:val="14"/>
+                                <w:szCs w:val="14"/>
+                              </w:rPr>
+                            </w:pPr>
+                            <w:r>
+                              <w:rPr>
+                                <w:color w:val="7030A0"/>
+                                <w:sz w:val="14"/>
+                                <w:szCs w:val="14"/>
+                              </w:rPr>
+                              <w:t>Tes</w:t>
+                            </w:r>
+                            <w:r>
+                              <w:rPr>
+                                <w:color w:val="7030A0"/>
+                                <w:sz w:val="14"/>
+                                <w:szCs w:val="14"/>
+                              </w:rPr>
+                              <w:t xml:space="preserve"> </w:t>
+                            </w:r>
+                            <w:proofErr w:type="gramStart"/>
+                            <w:r>
+                              <w:rPr>
+                                <w:color w:val="7030A0"/>
+                                <w:sz w:val="14"/>
+                                <w:szCs w:val="14"/>
+                              </w:rPr>
+                              <w:t xml:space="preserve">Unit </w:t>
+                            </w:r>
+                            <w:r>
+                              <w:rPr>
+                                <w:sz w:val="14"/>
+                                <w:szCs w:val="14"/>
+                              </w:rPr>
+                              <w:t>:</w:t>
+                            </w:r>
+                            <w:proofErr w:type="gramEnd"/>
+                            <w:r>
+                              <w:rPr>
+                                <w:sz w:val="14"/>
+                                <w:szCs w:val="14"/>
+                              </w:rPr>
+                              <w:t xml:space="preserve"> Menguji bagian terkecil dalam aplikasi untuk menentukan apakah mereka bekerja sesuai keinginan.</w:t>
+                            </w:r>
+                          </w:p>
+                        </w:txbxContent>
+                      </wps:txbx>
+                      <wps:bodyPr rot="0" vert="horz" wrap="square" lIns="91440" tIns="45720" rIns="91440" bIns="45720" anchor="t" anchorCtr="0">
+                        <a:noAutofit/>
+                      </wps:bodyPr>
+                    </wps:wsp>
+                  </a:graphicData>
+                </a:graphic>
+                <wp14:sizeRelH relativeFrom="margin">
+                  <wp14:pctWidth>0</wp14:pctWidth>
+                </wp14:sizeRelH>
+                <wp14:sizeRelV relativeFrom="margin">
+                  <wp14:pctHeight>0</wp14:pctHeight>
+                </wp14:sizeRelV>
+              </wp:anchor>
+            </w:drawing>
+          </mc:Choice>
+          <mc:Fallback>
+            <w:pict>
+              <v:shape w14:anchorId="647E6509" id="_x0000_s1035" type="#_x0000_t202" style="position:absolute;left:0;text-align:left;margin-left:16.4pt;margin-top:9.05pt;width:91.6pt;height:54.55pt;z-index:251661824;visibility:visible;mso-wrap-style:square;mso-width-percent:0;mso-height-percent:0;mso-wrap-distance-left:9pt;mso-wrap-distance-top:3.6pt;mso-wrap-distance-right:9pt;mso-wrap-distance-bottom:3.6pt;mso-position-horizontal:absolute;mso-position-horizontal-relative:text;mso-position-vertical:absolute;mso-position-vertical-relative:text;mso-width-percent:0;mso-height-percent:0;mso-width-relative:margin;mso-height-relative:margin;v-text-anchor:top" o:gfxdata="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" strokecolor="white [3212]">
+                <v:textbox>
+                  <w:txbxContent>
+                    <w:p>
+                      <w:pPr>
+                        <w:rPr>
+                          <w:sz w:val="14"/>
+                          <w:szCs w:val="14"/>
+                        </w:rPr>
+                      </w:pPr>
+                      <w:r>
+                        <w:rPr>
+                          <w:color w:val="7030A0"/>
+                          <w:sz w:val="14"/>
+                          <w:szCs w:val="14"/>
+                        </w:rPr>
+                        <w:t>Tes</w:t>
+                      </w:r>
+                      <w:r>
+                        <w:rPr>
+                          <w:color w:val="7030A0"/>
+                          <w:sz w:val="14"/>
+                          <w:szCs w:val="14"/>
+                        </w:rPr>
+                        <w:t xml:space="preserve"> </w:t>
+                      </w:r>
+                      <w:proofErr w:type="gramStart"/>
+                      <w:r>
+                        <w:rPr>
+                          <w:color w:val="7030A0"/>
+                          <w:sz w:val="14"/>
+                          <w:szCs w:val="14"/>
+                        </w:rPr>
+                        <w:t xml:space="preserve">Unit </w:t>
+                      </w:r>
+                      <w:r>
+                        <w:rPr>
+                          <w:sz w:val="14"/>
+                          <w:szCs w:val="14"/>
+                        </w:rPr>
+                        <w:t>:</w:t>
+                      </w:r>
+                      <w:proofErr w:type="gramEnd"/>
+                      <w:r>
+                        <w:rPr>
+                          <w:sz w:val="14"/>
+                          <w:szCs w:val="14"/>
+                        </w:rPr>
+                        <w:t xml:space="preserve"> Menguji bagian terkecil dalam aplikasi untuk menentukan apakah mereka bekerja sesuai keinginan.</w:t>
+                      </w:r>
+                    </w:p>
+                  </w:txbxContent>
+                </v:textbox>
+              </v:shape>
+            </w:pict>
+          </mc:Fallback>
+        </mc:AlternateContent>
+      </w:r>
+      <w:r>
+        <w:rPr>
           <w:rFonts w:asciiTheme="majorBidi" w:hAnsiTheme="majorBidi" w:cstheme="majorBidi"/>
           <w:noProof/>
           <w:sz w:val="24"/>
@@ -14085,6 +15057,8 @@
         </w:rPr>
         <w:t>Figure 2-7. Pengujian Microservice</w:t>
       </w:r>
+      <w:bookmarkStart w:id="23" w:name="_GoBack"/>
+      <w:bookmarkEnd w:id="23"/>
     </w:p>
     <w:p/>
     <w:p>
@@ -16276,7 +17250,7 @@
         <mc:AlternateContent>
           <mc:Choice Requires="wps">
             <w:drawing>
-              <wp:anchor distT="0" distB="0" distL="114300" distR="114300" simplePos="0" relativeHeight="251656704" behindDoc="0" locked="0" layoutInCell="1" allowOverlap="1" wp14:anchorId="62E89FFB" wp14:editId="114E3920">
+              <wp:anchor distT="0" distB="0" distL="114300" distR="114300" simplePos="0" relativeHeight="251658240" behindDoc="0" locked="0" layoutInCell="1" allowOverlap="1" wp14:anchorId="62E89FFB" wp14:editId="114E3920">
                 <wp:simplePos x="0" y="0"/>
                 <wp:positionH relativeFrom="column">
                   <wp:posOffset>504825</wp:posOffset>
@@ -16347,7 +17321,7 @@
           </mc:Choice>
           <mc:Fallback>
             <w:pict>
-              <v:shape w14:anchorId="62E89FFB" id="Text Box 10" o:spid="_x0000_s1031" type="#_x0000_t202" style="position:absolute;left:0;text-align:left;margin-left:39.75pt;margin-top:327.65pt;width:387.75pt;height:.05pt;z-index:251656704;visibility:visible;mso-wrap-style:square;mso-wrap-distance-left:9pt;mso-wrap-distance-top:0;mso-wrap-distance-right:9pt;mso-wrap-distance-bottom:0;mso-position-horizontal:absolute;mso-position-horizontal-relative:text;mso-position-vertical:absolute;mso-position-vertical-relative:text;v-text-anchor:top" o:gfxdata="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" stroked="f">
+              <v:shape w14:anchorId="62E89FFB" id="Text Box 10" o:spid="_x0000_s1036" type="#_x0000_t202" style="position:absolute;left:0;text-align:left;margin-left:39.75pt;margin-top:327.65pt;width:387.75pt;height:.05pt;z-index:251658240;visibility:visible;mso-wrap-style:square;mso-wrap-distance-left:9pt;mso-wrap-distance-top:0;mso-wrap-distance-right:9pt;mso-wrap-distance-bottom:0;mso-position-horizontal:absolute;mso-position-horizontal-relative:text;mso-position-vertical:absolute;mso-position-vertical-relative:text;v-text-anchor:top" o:gfxdata="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" stroked="f">
                 <v:textbox style="mso-fit-shape-to-text:t" inset="0,0,0,0">
                   <w:txbxContent>
                     <w:p>
@@ -16383,7 +17357,7 @@
           <w:noProof/>
         </w:rPr>
         <w:drawing>
-          <wp:anchor distT="0" distB="0" distL="114300" distR="114300" simplePos="0" relativeHeight="251719168" behindDoc="0" locked="0" layoutInCell="1" allowOverlap="1" wp14:anchorId="035FB7A5" wp14:editId="0A14F23D">
+          <wp:anchor distT="0" distB="0" distL="114300" distR="114300" simplePos="0" relativeHeight="251663360" behindDoc="0" locked="0" layoutInCell="1" allowOverlap="1" wp14:anchorId="035FB7A5" wp14:editId="0A14F23D">
             <wp:simplePos x="0" y="0"/>
             <wp:positionH relativeFrom="column">
               <wp:posOffset>742950</wp:posOffset>
@@ -18205,7 +19179,7 @@
           <w:noProof/>
         </w:rPr>
         <w:drawing>
-          <wp:anchor distT="0" distB="0" distL="114300" distR="114300" simplePos="0" relativeHeight="251660800" behindDoc="0" locked="0" layoutInCell="1" allowOverlap="1" wp14:anchorId="79783DAC" wp14:editId="14E2DFA8">
+          <wp:anchor distT="0" distB="0" distL="114300" distR="114300" simplePos="0" relativeHeight="251661312" behindDoc="0" locked="0" layoutInCell="1" allowOverlap="1" wp14:anchorId="79783DAC" wp14:editId="14E2DFA8">
             <wp:simplePos x="0" y="0"/>
             <wp:positionH relativeFrom="column">
               <wp:posOffset>0</wp:posOffset>
@@ -22705,7 +23679,7 @@
           <w:rPr>
             <w:noProof/>
           </w:rPr>
-          <w:t>19</w:t>
+          <w:t>21</w:t>
         </w:r>
         <w:r>
           <w:rPr>
@@ -28155,7 +29129,7 @@
 </file>
 
 <file path=customXml/itemProps1.xml><?xml version="1.0" encoding="utf-8"?>
-<ds:datastoreItem xmlns:ds="http://schemas.openxmlformats.org/officeDocument/2006/customXml" ds:itemID="{A9BC59DE-C39E-4DEB-ABF8-530A287E58B7}">
+<ds:datastoreItem xmlns:ds="http://schemas.openxmlformats.org/officeDocument/2006/customXml" ds:itemID="{34C0BA9C-B100-4F48-9D1C-9DAB633A195E}">
   <ds:schemaRefs>
     <ds:schemaRef ds:uri="http://schemas.openxmlformats.org/officeDocument/2006/bibliography"/>
   </ds:schemaRefs>

</xml_diff>